<commit_message>
two lines for verification, cpp and accumulator. This focus on accumulator
</commit_message>
<xml_diff>
--- a/01_protocal/standard4judge.docx
+++ b/01_protocal/standard4judge.docx
@@ -5,7 +5,7 @@
     <w:p>
       <w:pPr>
         <w:rPr>
-          <w:rFonts w:ascii="Times New Roman" w:eastAsia="SimSun" w:hAnsi="Times New Roman" w:cs="Times New Roman" w:hint="eastAsia"/>
+          <w:rFonts w:ascii="Times New Roman" w:eastAsia="SimSun" w:hAnsi="Times New Roman" w:cs="Times New Roman"/>
           <w:lang w:val="en-US"/>
         </w:rPr>
       </w:pPr>
@@ -242,6 +242,7 @@
       <w:r>
         <w:rPr>
           <w:rFonts w:ascii="Times New Roman" w:eastAsia="SimSun" w:hAnsi="Times New Roman" w:cs="Times New Roman"/>
+          <w:noProof/>
           <w:lang w:val="en-US"/>
         </w:rPr>
         <w:drawing>
@@ -658,8 +659,17 @@
           <w:rFonts w:ascii="Times New Roman" w:eastAsia="SimSun" w:hAnsi="Times New Roman" w:cs="Times New Roman"/>
           <w:lang w:val="en-US"/>
         </w:rPr>
-        <w:t>12 initial paper</w:t>
-      </w:r>
+        <w:t xml:space="preserve">12 initial </w:t>
+      </w:r>
+      <w:proofErr w:type="gramStart"/>
+      <w:r>
+        <w:rPr>
+          <w:rFonts w:ascii="Times New Roman" w:eastAsia="SimSun" w:hAnsi="Times New Roman" w:cs="Times New Roman"/>
+          <w:lang w:val="en-US"/>
+        </w:rPr>
+        <w:t>paper</w:t>
+      </w:r>
+      <w:proofErr w:type="gramEnd"/>
     </w:p>
     <w:p>
       <w:pPr>
@@ -701,14 +711,31 @@
           <w:highlight w:val="yellow"/>
           <w:lang w:val="en-US"/>
         </w:rPr>
-        <w:t>motor preparation signals</w:t>
-      </w:r>
-      <w:r>
-        <w:rPr>
-          <w:rFonts w:ascii="Times New Roman" w:eastAsia="SimSun" w:hAnsi="Times New Roman" w:cs="Times New Roman"/>
-          <w:lang w:val="en-US"/>
-        </w:rPr>
-        <w:t xml:space="preserve">, and could be systematically </w:t>
+        <w:t xml:space="preserve">motor preparation </w:t>
+      </w:r>
+      <w:proofErr w:type="gramStart"/>
+      <w:r>
+        <w:rPr>
+          <w:rFonts w:ascii="Times New Roman" w:eastAsia="SimSun" w:hAnsi="Times New Roman" w:cs="Times New Roman"/>
+          <w:highlight w:val="yellow"/>
+          <w:lang w:val="en-US"/>
+        </w:rPr>
+        <w:t>signals</w:t>
+      </w:r>
+      <w:r>
+        <w:rPr>
+          <w:rFonts w:ascii="Times New Roman" w:eastAsia="SimSun" w:hAnsi="Times New Roman" w:cs="Times New Roman"/>
+          <w:lang w:val="en-US"/>
+        </w:rPr>
+        <w:t>, and</w:t>
+      </w:r>
+      <w:proofErr w:type="gramEnd"/>
+      <w:r>
+        <w:rPr>
+          <w:rFonts w:ascii="Times New Roman" w:eastAsia="SimSun" w:hAnsi="Times New Roman" w:cs="Times New Roman"/>
+          <w:lang w:val="en-US"/>
+        </w:rPr>
+        <w:t xml:space="preserve"> could be systematically </w:t>
       </w:r>
       <w:r>
         <w:rPr>
@@ -980,8 +1007,17 @@
           <w:rFonts w:ascii="Times New Roman" w:eastAsia="SimSun" w:hAnsi="Times New Roman" w:cs="Times New Roman"/>
           <w:lang w:val="en-US"/>
         </w:rPr>
-        <w:t xml:space="preserve"> In difficult condition, the selected trials are “lucky trial” which is easy. So, the author claims that the variability is larger and trials in difficult condition has higher start point which causes lower amplitude.——</w:t>
-      </w:r>
+        <w:t xml:space="preserve"> In difficult condition, the selected trials are “lucky trial” which is easy. So, the author claims that the variability is larger and trials in difficult condition has higher start point which causes lower </w:t>
+      </w:r>
+      <w:proofErr w:type="gramStart"/>
+      <w:r>
+        <w:rPr>
+          <w:rFonts w:ascii="Times New Roman" w:eastAsia="SimSun" w:hAnsi="Times New Roman" w:cs="Times New Roman"/>
+          <w:lang w:val="en-US"/>
+        </w:rPr>
+        <w:t>amplitude.——</w:t>
+      </w:r>
+      <w:proofErr w:type="gramEnd"/>
       <w:r>
         <w:rPr>
           <w:rFonts w:ascii="Times New Roman" w:eastAsia="SimSun" w:hAnsi="Times New Roman" w:cs="Times New Roman"/>
@@ -1028,15 +1064,34 @@
           <w:highlight w:val="yellow"/>
           <w:lang w:val="en-US"/>
         </w:rPr>
-        <w:t>onform the true effect instead of artefact</w:t>
-      </w:r>
+        <w:t xml:space="preserve">onform the true effect instead of </w:t>
+      </w:r>
+      <w:proofErr w:type="gramStart"/>
       <w:r>
         <w:rPr>
           <w:rFonts w:ascii="Times New Roman" w:eastAsia="SimSun" w:hAnsi="Times New Roman" w:cs="Times New Roman"/>
           <w:color w:val="000000" w:themeColor="text1"/>
-          <w:lang w:val="en-US"/>
-        </w:rPr>
-        <w:t>.——just used the perturbation to confirm.</w:t>
+          <w:highlight w:val="yellow"/>
+          <w:lang w:val="en-US"/>
+        </w:rPr>
+        <w:t>artefact</w:t>
+      </w:r>
+      <w:r>
+        <w:rPr>
+          <w:rFonts w:ascii="Times New Roman" w:eastAsia="SimSun" w:hAnsi="Times New Roman" w:cs="Times New Roman"/>
+          <w:color w:val="000000" w:themeColor="text1"/>
+          <w:lang w:val="en-US"/>
+        </w:rPr>
+        <w:t>.——</w:t>
+      </w:r>
+      <w:proofErr w:type="gramEnd"/>
+      <w:r>
+        <w:rPr>
+          <w:rFonts w:ascii="Times New Roman" w:eastAsia="SimSun" w:hAnsi="Times New Roman" w:cs="Times New Roman"/>
+          <w:color w:val="000000" w:themeColor="text1"/>
+          <w:lang w:val="en-US"/>
+        </w:rPr>
+        <w:t>just used the perturbation to confirm.</w:t>
       </w:r>
     </w:p>
     <w:p>
@@ -1190,7 +1245,23 @@
           <w:rFonts w:ascii="Times New Roman" w:eastAsia="SimSun" w:hAnsi="Times New Roman" w:cs="Times New Roman"/>
           <w:lang w:val="en-US"/>
         </w:rPr>
-        <w:t>Finally, compare CPP and LHB in non-move task, and CPP and SSVEP in general domain task. They found CPP is a evidence accumulation signal which d</w:t>
+        <w:t xml:space="preserve">Finally, compare CPP and LHB in non-move task, and CPP and SSVEP in general domain task. They found CPP is </w:t>
+      </w:r>
+      <w:proofErr w:type="gramStart"/>
+      <w:r>
+        <w:rPr>
+          <w:rFonts w:ascii="Times New Roman" w:eastAsia="SimSun" w:hAnsi="Times New Roman" w:cs="Times New Roman"/>
+          <w:lang w:val="en-US"/>
+        </w:rPr>
+        <w:t>a</w:t>
+      </w:r>
+      <w:proofErr w:type="gramEnd"/>
+      <w:r>
+        <w:rPr>
+          <w:rFonts w:ascii="Times New Roman" w:eastAsia="SimSun" w:hAnsi="Times New Roman" w:cs="Times New Roman"/>
+          <w:lang w:val="en-US"/>
+        </w:rPr>
+        <w:t xml:space="preserve"> evidence accumulation signal which d</w:t>
       </w:r>
       <w:r>
         <w:rPr>
@@ -1351,7 +1422,23 @@
           <w:rFonts w:ascii="Times New Roman" w:eastAsia="SimSun" w:hAnsi="Times New Roman" w:cs="Times New Roman"/>
           <w:lang w:val="en-US"/>
         </w:rPr>
-        <w:t xml:space="preserve">Mid vag 2019: </w:t>
+        <w:t xml:space="preserve">Mid </w:t>
+      </w:r>
+      <w:proofErr w:type="spellStart"/>
+      <w:r>
+        <w:rPr>
+          <w:rFonts w:ascii="Times New Roman" w:eastAsia="SimSun" w:hAnsi="Times New Roman" w:cs="Times New Roman"/>
+          <w:lang w:val="en-US"/>
+        </w:rPr>
+        <w:t>vag</w:t>
+      </w:r>
+      <w:proofErr w:type="spellEnd"/>
+      <w:r>
+        <w:rPr>
+          <w:rFonts w:ascii="Times New Roman" w:eastAsia="SimSun" w:hAnsi="Times New Roman" w:cs="Times New Roman"/>
+          <w:lang w:val="en-US"/>
+        </w:rPr>
+        <w:t xml:space="preserve"> 2019: </w:t>
       </w:r>
     </w:p>
     <w:p>
@@ -1367,7 +1454,23 @@
           <w:rFonts w:ascii="Times New Roman" w:eastAsia="SimSun" w:hAnsi="Times New Roman" w:cs="Times New Roman"/>
           <w:lang w:val="en-US"/>
         </w:rPr>
-        <w:t>In a similar vein, Pisauro et al. (2017) examined the dynamics of the CPP in a value-based decision task, using simultaneous EEG and fMRI. Using each in-dividual’s average predicted accumulation dynamics, they uncovered a correlate of evidence accumulation in posterior parietal electrodes that bears quite some similarity to the CPP, in the sense that it arose from similar centroparietal areas and peaked at the time of the response after a gradually increasing trajectory. This EEG signature was associated with BOLD activity in the posterior medial frontal cortex.</w:t>
+        <w:t>In a similar vein, Pisauro et al. (2017) examined the dynamics of the CPP in a value-based decision task, using simultaneous EEG and fMRI. Using each in-</w:t>
+      </w:r>
+      <w:proofErr w:type="spellStart"/>
+      <w:r>
+        <w:rPr>
+          <w:rFonts w:ascii="Times New Roman" w:eastAsia="SimSun" w:hAnsi="Times New Roman" w:cs="Times New Roman"/>
+          <w:lang w:val="en-US"/>
+        </w:rPr>
+        <w:t>dividual’s</w:t>
+      </w:r>
+      <w:proofErr w:type="spellEnd"/>
+      <w:r>
+        <w:rPr>
+          <w:rFonts w:ascii="Times New Roman" w:eastAsia="SimSun" w:hAnsi="Times New Roman" w:cs="Times New Roman"/>
+          <w:lang w:val="en-US"/>
+        </w:rPr>
+        <w:t xml:space="preserve"> average predicted accumulation dynamics, they uncovered a correlate of evidence accumulation in posterior parietal electrodes that bears quite some similarity to the CPP, in the sense that it arose from similar centroparietal areas and peaked at the time of the response after a gradually increasing trajectory. This EEG signature was associated with BOLD activity in the posterior medial frontal cortex.</w:t>
       </w:r>
     </w:p>
     <w:p>
@@ -1385,9 +1488,9 @@
           <w:lang w:val="en-US"/>
         </w:rPr>
         <w:drawing>
-          <wp:inline distT="0" distB="0" distL="0" distR="0" wp14:anchorId="403E1922" wp14:editId="3842B4D1">
-            <wp:extent cx="3006547" cy="1480789"/>
-            <wp:effectExtent l="0" t="0" r="3810" b="5715"/>
+          <wp:inline distT="0" distB="0" distL="0" distR="0" wp14:anchorId="403E1922" wp14:editId="73D24AA8">
+            <wp:extent cx="3564835" cy="1755758"/>
+            <wp:effectExtent l="0" t="0" r="4445" b="0"/>
             <wp:docPr id="780078290" name="Picture 1" descr="A text on a page&#10;&#10;AI-generated content may be incorrect."/>
             <wp:cNvGraphicFramePr>
               <a:graphicFrameLocks xmlns:a="http://schemas.openxmlformats.org/drawingml/2006/main" noChangeAspect="1"/>
@@ -1408,7 +1511,7 @@
                   <pic:spPr>
                     <a:xfrm>
                       <a:off x="0" y="0"/>
-                      <a:ext cx="3022138" cy="1488468"/>
+                      <a:ext cx="3622221" cy="1784022"/>
                     </a:xfrm>
                     <a:prstGeom prst="rect">
                       <a:avLst/>
@@ -1457,64 +1560,63 @@
       </w:pPr>
       <w:r>
         <w:rPr>
-          <w:rFonts w:ascii="Times New Roman" w:eastAsia="SimSun" w:hAnsi="Times New Roman" w:cs="Times New Roman"/>
+          <w:rFonts w:ascii="Times New Roman" w:eastAsia="SimSun" w:hAnsi="Times New Roman" w:cs="Times New Roman" w:hint="eastAsia"/>
           <w:sz w:val="21"/>
           <w:szCs w:val="21"/>
           <w:lang w:val="en-US"/>
         </w:rPr>
-        <w:t>upport for the idea that the CPP reflects a decision-general process of evidence accumulation comes from numerous studies that have demonstrated that the P300/P3/P3b is a</w:t>
-      </w:r>
-    </w:p>
-    <w:p>
-      <w:pPr>
-        <w:ind w:left="360"/>
+        <w:t>s</w:t>
+      </w:r>
+      <w:r>
         <w:rPr>
           <w:rFonts w:ascii="Times New Roman" w:eastAsia="SimSun" w:hAnsi="Times New Roman" w:cs="Times New Roman"/>
           <w:sz w:val="21"/>
           <w:szCs w:val="21"/>
           <w:lang w:val="en-US"/>
         </w:rPr>
-      </w:pPr>
-      <w:r>
+        <w:t>upport for the idea that the CPP reflects a decision-general process of evidence accumulation comes from numerous studies that have demonstrated that the P300/P3/P3b is a</w:t>
+      </w:r>
+    </w:p>
+    <w:p>
+      <w:pPr>
+        <w:ind w:left="360"/>
         <w:rPr>
           <w:rFonts w:ascii="Times New Roman" w:eastAsia="SimSun" w:hAnsi="Times New Roman" w:cs="Times New Roman"/>
           <w:sz w:val="21"/>
           <w:szCs w:val="21"/>
           <w:lang w:val="en-US"/>
         </w:rPr>
-        <w:t>signal very similar to the CPP (Twomey et al., 2015) in its topography</w:t>
-      </w:r>
-    </w:p>
-    <w:p>
-      <w:pPr>
-        <w:ind w:left="360"/>
+      </w:pPr>
+      <w:r>
         <w:rPr>
           <w:rFonts w:ascii="Times New Roman" w:eastAsia="SimSun" w:hAnsi="Times New Roman" w:cs="Times New Roman"/>
           <w:sz w:val="21"/>
           <w:szCs w:val="21"/>
           <w:lang w:val="en-US"/>
         </w:rPr>
-      </w:pPr>
-      <w:r>
+        <w:t>signal very similar to the CPP (Twomey et al., 2015) in its topography</w:t>
+      </w:r>
+    </w:p>
+    <w:p>
+      <w:pPr>
+        <w:ind w:left="360"/>
         <w:rPr>
           <w:rFonts w:ascii="Times New Roman" w:eastAsia="SimSun" w:hAnsi="Times New Roman" w:cs="Times New Roman"/>
           <w:sz w:val="21"/>
           <w:szCs w:val="21"/>
           <w:lang w:val="en-US"/>
         </w:rPr>
-        <w:t>(centro-parietal), as well as its dynamics (both are a large-amplitude</w:t>
-      </w:r>
-    </w:p>
-    <w:p>
-      <w:pPr>
-        <w:ind w:left="360"/>
+      </w:pPr>
+      <w:r>
         <w:rPr>
           <w:rFonts w:ascii="Times New Roman" w:eastAsia="SimSun" w:hAnsi="Times New Roman" w:cs="Times New Roman"/>
           <w:sz w:val="21"/>
           <w:szCs w:val="21"/>
           <w:lang w:val="en-US"/>
         </w:rPr>
-      </w:pPr>
+        <w:t>(</w:t>
+      </w:r>
+      <w:proofErr w:type="spellStart"/>
       <w:r>
         <w:rPr>
           <w:rFonts w:ascii="Times New Roman" w:eastAsia="SimSun" w:hAnsi="Times New Roman" w:cs="Times New Roman"/>
@@ -1522,28 +1624,89 @@
           <w:szCs w:val="21"/>
           <w:lang w:val="en-US"/>
         </w:rPr>
-        <w:t>potential that increases until the response, and peaking around</w:t>
-      </w:r>
-    </w:p>
-    <w:p>
-      <w:pPr>
-        <w:ind w:left="360"/>
+        <w:t>centro</w:t>
+      </w:r>
+      <w:proofErr w:type="spellEnd"/>
+      <w:r>
         <w:rPr>
           <w:rFonts w:ascii="Times New Roman" w:eastAsia="SimSun" w:hAnsi="Times New Roman" w:cs="Times New Roman"/>
           <w:sz w:val="21"/>
           <w:szCs w:val="21"/>
           <w:lang w:val="en-US"/>
         </w:rPr>
-      </w:pPr>
-      <w:r>
+        <w:t>-parietal), as well as its dynamics (both are a large-amplitude</w:t>
+      </w:r>
+    </w:p>
+    <w:p>
+      <w:pPr>
+        <w:ind w:left="360"/>
         <w:rPr>
           <w:rFonts w:ascii="Times New Roman" w:eastAsia="SimSun" w:hAnsi="Times New Roman" w:cs="Times New Roman"/>
           <w:sz w:val="21"/>
           <w:szCs w:val="21"/>
           <w:lang w:val="en-US"/>
         </w:rPr>
-        <w:t>300–600 ms post-stimulus).——</w:t>
-      </w:r>
+      </w:pPr>
+      <w:r>
+        <w:rPr>
+          <w:rFonts w:ascii="Times New Roman" w:eastAsia="SimSun" w:hAnsi="Times New Roman" w:cs="Times New Roman"/>
+          <w:sz w:val="21"/>
+          <w:szCs w:val="21"/>
+          <w:lang w:val="en-US"/>
+        </w:rPr>
+        <w:t>potential that increases until the response, and peaking around</w:t>
+      </w:r>
+    </w:p>
+    <w:p>
+      <w:pPr>
+        <w:ind w:left="360"/>
+        <w:rPr>
+          <w:rFonts w:ascii="Times New Roman" w:eastAsia="SimSun" w:hAnsi="Times New Roman" w:cs="Times New Roman"/>
+          <w:sz w:val="21"/>
+          <w:szCs w:val="21"/>
+          <w:lang w:val="en-US"/>
+        </w:rPr>
+      </w:pPr>
+      <w:r>
+        <w:rPr>
+          <w:rFonts w:ascii="Times New Roman" w:eastAsia="SimSun" w:hAnsi="Times New Roman" w:cs="Times New Roman"/>
+          <w:sz w:val="21"/>
+          <w:szCs w:val="21"/>
+          <w:lang w:val="en-US"/>
+        </w:rPr>
+        <w:t xml:space="preserve">300–600 </w:t>
+      </w:r>
+      <w:proofErr w:type="spellStart"/>
+      <w:r>
+        <w:rPr>
+          <w:rFonts w:ascii="Times New Roman" w:eastAsia="SimSun" w:hAnsi="Times New Roman" w:cs="Times New Roman"/>
+          <w:sz w:val="21"/>
+          <w:szCs w:val="21"/>
+          <w:lang w:val="en-US"/>
+        </w:rPr>
+        <w:t>ms</w:t>
+      </w:r>
+      <w:proofErr w:type="spellEnd"/>
+      <w:r>
+        <w:rPr>
+          <w:rFonts w:ascii="Times New Roman" w:eastAsia="SimSun" w:hAnsi="Times New Roman" w:cs="Times New Roman"/>
+          <w:sz w:val="21"/>
+          <w:szCs w:val="21"/>
+          <w:lang w:val="en-US"/>
+        </w:rPr>
+        <w:t xml:space="preserve"> post-stimulus</w:t>
+      </w:r>
+      <w:proofErr w:type="gramStart"/>
+      <w:r>
+        <w:rPr>
+          <w:rFonts w:ascii="Times New Roman" w:eastAsia="SimSun" w:hAnsi="Times New Roman" w:cs="Times New Roman"/>
+          <w:sz w:val="21"/>
+          <w:szCs w:val="21"/>
+          <w:lang w:val="en-US"/>
+        </w:rPr>
+        <w:t>).——</w:t>
+      </w:r>
+      <w:proofErr w:type="gramEnd"/>
       <w:r>
         <w:rPr>
           <w:rFonts w:ascii="Times New Roman" w:eastAsia="SimSun" w:hAnsi="Times New Roman" w:cs="Times New Roman"/>
@@ -1657,6 +1820,7 @@
           <w:lang w:val="en-US"/>
         </w:rPr>
       </w:pPr>
+      <w:proofErr w:type="spellStart"/>
       <w:r>
         <w:rPr>
           <w:rFonts w:ascii="Times New Roman" w:eastAsia="SimSun" w:hAnsi="Times New Roman" w:cs="Times New Roman"/>
@@ -1668,6 +1832,7 @@
         </w:rPr>
         <w:t>ECoG</w:t>
       </w:r>
+      <w:proofErr w:type="spellEnd"/>
     </w:p>
     <w:p>
       <w:pPr>
@@ -1686,7 +1851,67 @@
           <w:szCs w:val="21"/>
           <w:lang w:val="en-US"/>
         </w:rPr>
-        <w:t>The large-scale CPP signal that is consistent with evidence accu-mulation suggests it should be easy to find a neural correlate of evi-dence accumulation in electrocorticography (ECoG) signals, which have a much higher spatial resolution.</w:t>
+        <w:t xml:space="preserve">The large-scale CPP signal that is consistent with evidence </w:t>
+      </w:r>
+      <w:proofErr w:type="spellStart"/>
+      <w:r>
+        <w:rPr>
+          <w:rFonts w:ascii="Times New Roman" w:eastAsia="SimSun" w:hAnsi="Times New Roman" w:cs="Times New Roman"/>
+          <w:sz w:val="21"/>
+          <w:szCs w:val="21"/>
+          <w:lang w:val="en-US"/>
+        </w:rPr>
+        <w:t>accu-mulation</w:t>
+      </w:r>
+      <w:proofErr w:type="spellEnd"/>
+      <w:r>
+        <w:rPr>
+          <w:rFonts w:ascii="Times New Roman" w:eastAsia="SimSun" w:hAnsi="Times New Roman" w:cs="Times New Roman"/>
+          <w:sz w:val="21"/>
+          <w:szCs w:val="21"/>
+          <w:lang w:val="en-US"/>
+        </w:rPr>
+        <w:t xml:space="preserve"> suggests it should be easy to find a neural correlate of </w:t>
+      </w:r>
+      <w:proofErr w:type="spellStart"/>
+      <w:r>
+        <w:rPr>
+          <w:rFonts w:ascii="Times New Roman" w:eastAsia="SimSun" w:hAnsi="Times New Roman" w:cs="Times New Roman"/>
+          <w:sz w:val="21"/>
+          <w:szCs w:val="21"/>
+          <w:lang w:val="en-US"/>
+        </w:rPr>
+        <w:t>evi-dence</w:t>
+      </w:r>
+      <w:proofErr w:type="spellEnd"/>
+      <w:r>
+        <w:rPr>
+          <w:rFonts w:ascii="Times New Roman" w:eastAsia="SimSun" w:hAnsi="Times New Roman" w:cs="Times New Roman"/>
+          <w:sz w:val="21"/>
+          <w:szCs w:val="21"/>
+          <w:lang w:val="en-US"/>
+        </w:rPr>
+        <w:t xml:space="preserve"> accumulation in electrocorticography (</w:t>
+      </w:r>
+      <w:proofErr w:type="spellStart"/>
+      <w:r>
+        <w:rPr>
+          <w:rFonts w:ascii="Times New Roman" w:eastAsia="SimSun" w:hAnsi="Times New Roman" w:cs="Times New Roman"/>
+          <w:sz w:val="21"/>
+          <w:szCs w:val="21"/>
+          <w:lang w:val="en-US"/>
+        </w:rPr>
+        <w:t>ECoG</w:t>
+      </w:r>
+      <w:proofErr w:type="spellEnd"/>
+      <w:r>
+        <w:rPr>
+          <w:rFonts w:ascii="Times New Roman" w:eastAsia="SimSun" w:hAnsi="Times New Roman" w:cs="Times New Roman"/>
+          <w:sz w:val="21"/>
+          <w:szCs w:val="21"/>
+          <w:lang w:val="en-US"/>
+        </w:rPr>
+        <w:t>) signals, which have a much higher spatial resolution.</w:t>
       </w:r>
     </w:p>
     <w:p>

</xml_diff>